<commit_message>
reversed changes to 'is about'. Added supoort files for validation. Changed namespace for A-Box entities to HTN_A_BOX
</commit_message>
<xml_diff>
--- a/Hypertension Ontology Competency Questions_1.docx
+++ b/Hypertension Ontology Competency Questions_1.docx
@@ -3,7 +3,15 @@
 <w:document xmlns:wpc="http://schemas.microsoft.com/office/word/2010/wordprocessingCanvas" xmlns:mo="http://schemas.microsoft.com/office/mac/office/2008/main" xmlns:mc="http://schemas.openxmlformats.org/markup-compatibility/2006" xmlns:mv="urn:schemas-microsoft-com:mac:vml" xmlns:o="urn:schemas-microsoft-com:office:office" xmlns:r="http://schemas.openxmlformats.org/officeDocument/2006/relationships" xmlns:m="http://schemas.openxmlformats.org/officeDocument/2006/math" xmlns:v="urn:schemas-microsoft-com:vml" xmlns:wp14="http://schemas.microsoft.com/office/word/2010/wordprocessingDrawing" xmlns:wp="http://schemas.openxmlformats.org/drawingml/2006/wordprocessingDrawing" xmlns:w10="urn:schemas-microsoft-com:office:word" xmlns:w="http://schemas.openxmlformats.org/wordprocessingml/2006/main" xmlns:w14="http://schemas.microsoft.com/office/word/2010/wordml" xmlns:w15="http://schemas.microsoft.com/office/word/2012/wordml" xmlns:wpg="http://schemas.microsoft.com/office/word/2010/wordprocessingGroup" xmlns:wpi="http://schemas.microsoft.com/office/word/2010/wordprocessingInk" xmlns:wne="http://schemas.microsoft.com/office/word/2006/wordml" xmlns:wps="http://schemas.microsoft.com/office/word/2010/wordprocessingShape" mc:Ignorable="w14 w15 wp14">
   <w:body>
     <w:p>
-      <w:r>
+      <w:pPr>
+        <w:rPr>
+          <w:color w:val="000000" w:themeColor="text1"/>
+        </w:rPr>
+      </w:pPr>
+      <w:r>
+        <w:rPr>
+          <w:color w:val="000000" w:themeColor="text1"/>
+        </w:rPr>
         <w:br w:type="page"/>
       </w:r>
     </w:p>
@@ -11,34 +19,60 @@
       <w:pPr>
         <w:rPr>
           <w:b/>
+          <w:color w:val="000000" w:themeColor="text1"/>
         </w:rPr>
       </w:pPr>
       <w:r>
         <w:rPr>
           <w:b/>
+          <w:color w:val="000000" w:themeColor="text1"/>
         </w:rPr>
         <w:lastRenderedPageBreak/>
         <w:t>Synthetic instances for use cases</w:t>
       </w:r>
     </w:p>
     <w:p>
-      <w:r>
+      <w:pPr>
+        <w:rPr>
+          <w:color w:val="000000" w:themeColor="text1"/>
+        </w:rPr>
+      </w:pPr>
+      <w:r>
+        <w:rPr>
+          <w:color w:val="000000" w:themeColor="text1"/>
+        </w:rPr>
         <w:t>1. Abby has a diagnosis of essential hypertension.</w:t>
       </w:r>
     </w:p>
     <w:p>
-      <w:r>
-        <w:t xml:space="preserve">2. </w:t>
-      </w:r>
-      <w:r>
-        <w:t>Jane has no diagnosis of hypertension and only one elevated systolic BP measure.</w:t>
-      </w:r>
-    </w:p>
-    <w:p>
-      <w:r>
+      <w:pPr>
+        <w:rPr>
+          <w:color w:val="000000" w:themeColor="text1"/>
+        </w:rPr>
+      </w:pPr>
+      <w:r>
+        <w:rPr>
+          <w:color w:val="000000" w:themeColor="text1"/>
+        </w:rPr>
+        <w:t>2. Jane has no diagnosis of hypertension and only one elevated systolic BP measure.</w:t>
+      </w:r>
+    </w:p>
+    <w:p>
+      <w:pPr>
+        <w:rPr>
+          <w:color w:val="000000" w:themeColor="text1"/>
+        </w:rPr>
+      </w:pPr>
+      <w:r>
+        <w:rPr>
+          <w:color w:val="000000" w:themeColor="text1"/>
+        </w:rPr>
         <w:t xml:space="preserve">3. </w:t>
       </w:r>
       <w:r>
+        <w:rPr>
+          <w:color w:val="000000" w:themeColor="text1"/>
+        </w:rPr>
         <w:t>Tom has no diagnosis of hypertension, but has two elevated systolic BP measures in the range of grade 1 hypertension.</w:t>
       </w:r>
     </w:p>
@@ -46,6 +80,7 @@
       <w:pPr>
         <w:rPr>
           <w:b/>
+          <w:color w:val="000000" w:themeColor="text1"/>
         </w:rPr>
       </w:pPr>
     </w:p>
@@ -56,10 +91,10 @@
         <w:tblLook w:val="04A0" w:firstRow="1" w:lastRow="0" w:firstColumn="1" w:lastColumn="0" w:noHBand="0" w:noVBand="1"/>
       </w:tblPr>
       <w:tblGrid>
-        <w:gridCol w:w="2509"/>
+        <w:gridCol w:w="2501"/>
         <w:gridCol w:w="2459"/>
-        <w:gridCol w:w="2283"/>
-        <w:gridCol w:w="2099"/>
+        <w:gridCol w:w="2295"/>
+        <w:gridCol w:w="2095"/>
       </w:tblGrid>
       <w:tr>
         <w:tc>
@@ -70,11 +105,13 @@
             <w:pPr>
               <w:rPr>
                 <w:b/>
+                <w:color w:val="000000" w:themeColor="text1"/>
               </w:rPr>
             </w:pPr>
             <w:r>
               <w:rPr>
                 <w:b/>
+                <w:color w:val="000000" w:themeColor="text1"/>
               </w:rPr>
               <w:t>Competency question</w:t>
             </w:r>
@@ -88,11 +125,13 @@
             <w:pPr>
               <w:rPr>
                 <w:b/>
+                <w:color w:val="000000" w:themeColor="text1"/>
               </w:rPr>
             </w:pPr>
             <w:r>
               <w:rPr>
                 <w:b/>
+                <w:color w:val="000000" w:themeColor="text1"/>
               </w:rPr>
               <w:t>Query</w:t>
             </w:r>
@@ -106,11 +145,13 @@
             <w:pPr>
               <w:rPr>
                 <w:b/>
+                <w:color w:val="000000" w:themeColor="text1"/>
               </w:rPr>
             </w:pPr>
             <w:r>
               <w:rPr>
                 <w:b/>
+                <w:color w:val="000000" w:themeColor="text1"/>
               </w:rPr>
               <w:t>Query result</w:t>
             </w:r>
@@ -124,11 +165,13 @@
             <w:pPr>
               <w:rPr>
                 <w:b/>
+                <w:color w:val="000000" w:themeColor="text1"/>
               </w:rPr>
             </w:pPr>
             <w:r>
               <w:rPr>
                 <w:b/>
+                <w:color w:val="000000" w:themeColor="text1"/>
               </w:rPr>
               <w:t>Status</w:t>
             </w:r>
@@ -141,7 +184,15 @@
             <w:tcW w:w="2552" w:type="dxa"/>
           </w:tcPr>
           <w:p>
-            <w:r>
+            <w:pPr>
+              <w:rPr>
+                <w:color w:val="000000" w:themeColor="text1"/>
+              </w:rPr>
+            </w:pPr>
+            <w:r>
+              <w:rPr>
+                <w:color w:val="000000" w:themeColor="text1"/>
+              </w:rPr>
               <w:t>What are all of the elevated BP measures in the data set?</w:t>
             </w:r>
           </w:p>
@@ -151,7 +202,15 @@
             <w:tcW w:w="2335" w:type="dxa"/>
           </w:tcPr>
           <w:p>
-            <w:r>
+            <w:pPr>
+              <w:rPr>
+                <w:color w:val="000000" w:themeColor="text1"/>
+              </w:rPr>
+            </w:pPr>
+            <w:r>
+              <w:rPr>
+                <w:color w:val="000000" w:themeColor="text1"/>
+              </w:rPr>
               <w:t>'elevated blood pressure measurement datum'</w:t>
             </w:r>
           </w:p>
@@ -161,31 +220,196 @@
             <w:tcW w:w="2335" w:type="dxa"/>
           </w:tcPr>
           <w:p>
-            <w:r>
-              <w:rPr>
-                <w:b/>
-              </w:rPr>
-              <w:t>J</w:t>
-            </w:r>
-            <w:r>
-              <w:t>ane’s elevated systolic BP measure</w:t>
-            </w:r>
-          </w:p>
-          <w:p/>
-          <w:p>
-            <w:r>
-              <w:t>Tom’s first elevated systolic BP</w:t>
-            </w:r>
-          </w:p>
-          <w:p/>
-          <w:p>
-            <w:pPr>
-              <w:rPr>
-                <w:b/>
-              </w:rPr>
-            </w:pPr>
-            <w:r>
-              <w:t>Tom’s second elevated systolic BP</w:t>
+            <w:pPr>
+              <w:rPr>
+                <w:color w:val="000000" w:themeColor="text1"/>
+              </w:rPr>
+            </w:pPr>
+            <w:r>
+              <w:rPr>
+                <w:color w:val="000000" w:themeColor="text1"/>
+              </w:rPr>
+              <w:t>Basil’s elevated systolic BP</w:t>
+            </w:r>
+            <w:r>
+              <w:rPr>
+                <w:color w:val="000000" w:themeColor="text1"/>
+              </w:rPr>
+              <w:t xml:space="preserve"> </w:t>
+            </w:r>
+            <w:r>
+              <w:rPr>
+                <w:color w:val="000000" w:themeColor="text1"/>
+              </w:rPr>
+              <w:t>measurement datum</w:t>
+            </w:r>
+          </w:p>
+          <w:p>
+            <w:pPr>
+              <w:rPr>
+                <w:color w:val="000000" w:themeColor="text1"/>
+              </w:rPr>
+            </w:pPr>
+          </w:p>
+          <w:p>
+            <w:pPr>
+              <w:rPr>
+                <w:color w:val="000000" w:themeColor="text1"/>
+              </w:rPr>
+            </w:pPr>
+            <w:r>
+              <w:rPr>
+                <w:color w:val="000000" w:themeColor="text1"/>
+              </w:rPr>
+              <w:t>Clara first elevated systolic BP measurement datum</w:t>
+            </w:r>
+          </w:p>
+          <w:p>
+            <w:pPr>
+              <w:rPr>
+                <w:color w:val="000000" w:themeColor="text1"/>
+              </w:rPr>
+            </w:pPr>
+          </w:p>
+          <w:p>
+            <w:pPr>
+              <w:rPr>
+                <w:color w:val="000000" w:themeColor="text1"/>
+              </w:rPr>
+            </w:pPr>
+            <w:r>
+              <w:rPr>
+                <w:color w:val="000000" w:themeColor="text1"/>
+              </w:rPr>
+              <w:t xml:space="preserve">Clara </w:t>
+            </w:r>
+            <w:r>
+              <w:rPr>
+                <w:color w:val="000000" w:themeColor="text1"/>
+              </w:rPr>
+              <w:t>second</w:t>
+            </w:r>
+            <w:r>
+              <w:rPr>
+                <w:color w:val="000000" w:themeColor="text1"/>
+              </w:rPr>
+              <w:t xml:space="preserve"> elevated systolic BP measurement datum</w:t>
+            </w:r>
+          </w:p>
+          <w:p>
+            <w:pPr>
+              <w:rPr>
+                <w:color w:val="000000" w:themeColor="text1"/>
+              </w:rPr>
+            </w:pPr>
+          </w:p>
+          <w:p>
+            <w:pPr>
+              <w:rPr>
+                <w:color w:val="000000" w:themeColor="text1"/>
+              </w:rPr>
+            </w:pPr>
+            <w:r>
+              <w:rPr>
+                <w:color w:val="000000" w:themeColor="text1"/>
+              </w:rPr>
+              <w:t>Desmond’s</w:t>
+            </w:r>
+            <w:r>
+              <w:rPr>
+                <w:color w:val="000000" w:themeColor="text1"/>
+              </w:rPr>
+              <w:t xml:space="preserve"> first elevated systolic BP measurement datum</w:t>
+            </w:r>
+          </w:p>
+          <w:p>
+            <w:pPr>
+              <w:rPr>
+                <w:color w:val="000000" w:themeColor="text1"/>
+              </w:rPr>
+            </w:pPr>
+          </w:p>
+          <w:p>
+            <w:pPr>
+              <w:rPr>
+                <w:color w:val="000000" w:themeColor="text1"/>
+              </w:rPr>
+            </w:pPr>
+            <w:r>
+              <w:rPr>
+                <w:color w:val="000000" w:themeColor="text1"/>
+              </w:rPr>
+              <w:t>Desmond’s second</w:t>
+            </w:r>
+            <w:r>
+              <w:rPr>
+                <w:color w:val="000000" w:themeColor="text1"/>
+              </w:rPr>
+              <w:t xml:space="preserve"> elevated systolic BP measurement datum</w:t>
+            </w:r>
+          </w:p>
+          <w:p>
+            <w:pPr>
+              <w:rPr>
+                <w:color w:val="000000" w:themeColor="text1"/>
+              </w:rPr>
+            </w:pPr>
+          </w:p>
+          <w:p>
+            <w:pPr>
+              <w:rPr>
+                <w:color w:val="000000" w:themeColor="text1"/>
+              </w:rPr>
+            </w:pPr>
+            <w:r>
+              <w:rPr>
+                <w:color w:val="000000" w:themeColor="text1"/>
+              </w:rPr>
+              <w:t xml:space="preserve">Ernest’s diastolic </w:t>
+            </w:r>
+            <w:r>
+              <w:rPr>
+                <w:color w:val="000000" w:themeColor="text1"/>
+              </w:rPr>
+              <w:t>BP measurement datum</w:t>
+            </w:r>
+          </w:p>
+          <w:p>
+            <w:pPr>
+              <w:rPr>
+                <w:color w:val="000000" w:themeColor="text1"/>
+              </w:rPr>
+            </w:pPr>
+          </w:p>
+          <w:p>
+            <w:pPr>
+              <w:rPr>
+                <w:color w:val="000000" w:themeColor="text1"/>
+              </w:rPr>
+            </w:pPr>
+            <w:r>
+              <w:rPr>
+                <w:color w:val="000000" w:themeColor="text1"/>
+              </w:rPr>
+              <w:t xml:space="preserve">Ernest’s </w:t>
+            </w:r>
+            <w:r>
+              <w:rPr>
+                <w:color w:val="000000" w:themeColor="text1"/>
+              </w:rPr>
+              <w:t>systolic</w:t>
+            </w:r>
+            <w:r>
+              <w:rPr>
+                <w:color w:val="000000" w:themeColor="text1"/>
+              </w:rPr>
+              <w:t xml:space="preserve"> </w:t>
+            </w:r>
+            <w:r>
+              <w:rPr>
+                <w:color w:val="000000" w:themeColor="text1"/>
+              </w:rPr>
+              <w:t>BP measurement datum</w:t>
             </w:r>
           </w:p>
         </w:tc>
@@ -194,13 +418,35 @@
             <w:tcW w:w="2128" w:type="dxa"/>
           </w:tcPr>
           <w:p>
-            <w:r>
+            <w:pPr>
+              <w:rPr>
+                <w:color w:val="000000" w:themeColor="text1"/>
+              </w:rPr>
+            </w:pPr>
+            <w:r>
+              <w:rPr>
+                <w:color w:val="000000" w:themeColor="text1"/>
+              </w:rPr>
               <w:t>Validated for adult systolic BPs</w:t>
             </w:r>
           </w:p>
-          <w:p/>
-          <w:p>
-            <w:r>
+          <w:p>
+            <w:pPr>
+              <w:rPr>
+                <w:color w:val="000000" w:themeColor="text1"/>
+              </w:rPr>
+            </w:pPr>
+          </w:p>
+          <w:p>
+            <w:pPr>
+              <w:rPr>
+                <w:color w:val="000000" w:themeColor="text1"/>
+              </w:rPr>
+            </w:pPr>
+            <w:r>
+              <w:rPr>
+                <w:color w:val="000000" w:themeColor="text1"/>
+              </w:rPr>
               <w:t>Next step: model for children</w:t>
             </w:r>
           </w:p>
@@ -215,11 +461,16 @@
             <w:tcW w:w="2552" w:type="dxa"/>
           </w:tcPr>
           <w:p>
-            <w:r>
-              <w:t>Which data items in the data set are about elevated BP phenotype</w:t>
-            </w:r>
-            <w:r>
-              <w:t>s?</w:t>
+            <w:pPr>
+              <w:rPr>
+                <w:color w:val="000000" w:themeColor="text1"/>
+              </w:rPr>
+            </w:pPr>
+            <w:r>
+              <w:rPr>
+                <w:color w:val="000000" w:themeColor="text1"/>
+              </w:rPr>
+              <w:t>Which data items in the data set are about elevated BP phenotypes?</w:t>
             </w:r>
           </w:p>
         </w:tc>
@@ -231,9 +482,13 @@
             <w:pPr>
               <w:rPr>
                 <w:b/>
-              </w:rPr>
-            </w:pPr>
-            <w:r>
+                <w:color w:val="000000" w:themeColor="text1"/>
+              </w:rPr>
+            </w:pPr>
+            <w:r>
+              <w:rPr>
+                <w:color w:val="000000" w:themeColor="text1"/>
+              </w:rPr>
               <w:t>'is about' some 'elevated blood pressure phenotype'</w:t>
             </w:r>
           </w:p>
@@ -243,44 +498,334 @@
             <w:tcW w:w="2335" w:type="dxa"/>
           </w:tcPr>
           <w:p>
-            <w:r>
-              <w:t>Abby’s diagnosis</w:t>
+            <w:pPr>
+              <w:rPr>
+                <w:color w:val="000000" w:themeColor="text1"/>
+              </w:rPr>
+            </w:pPr>
+            <w:r>
+              <w:rPr>
+                <w:color w:val="000000" w:themeColor="text1"/>
+              </w:rPr>
+              <w:t>Amy</w:t>
+            </w:r>
+            <w:r>
+              <w:rPr>
+                <w:color w:val="000000" w:themeColor="text1"/>
+              </w:rPr>
+              <w:t>’s diagnosis</w:t>
             </w:r>
           </w:p>
           <w:p>
             <w:pPr>
               <w:rPr>
                 <w:b/>
-              </w:rPr>
-            </w:pPr>
-          </w:p>
-          <w:p>
-            <w:r>
+                <w:color w:val="000000" w:themeColor="text1"/>
+              </w:rPr>
+            </w:pPr>
+          </w:p>
+          <w:p>
+            <w:pPr>
+              <w:rPr>
+                <w:color w:val="000000" w:themeColor="text1"/>
+              </w:rPr>
+            </w:pPr>
+            <w:r>
+              <w:rPr>
+                <w:color w:val="000000" w:themeColor="text1"/>
+              </w:rPr>
+              <w:t>Basil’s</w:t>
+            </w:r>
+            <w:r>
+              <w:rPr>
+                <w:color w:val="000000" w:themeColor="text1"/>
+              </w:rPr>
+              <w:t xml:space="preserve"> elevated</w:t>
+            </w:r>
+            <w:r>
+              <w:rPr>
+                <w:color w:val="000000" w:themeColor="text1"/>
+              </w:rPr>
+              <w:t xml:space="preserve"> systolic BP </w:t>
+            </w:r>
+            <w:r>
+              <w:rPr>
+                <w:color w:val="000000" w:themeColor="text1"/>
+              </w:rPr>
+              <w:t>measurement datum</w:t>
+            </w:r>
+          </w:p>
+          <w:p>
+            <w:pPr>
+              <w:rPr>
+                <w:color w:val="000000" w:themeColor="text1"/>
+              </w:rPr>
+            </w:pPr>
+          </w:p>
+          <w:p>
+            <w:pPr>
+              <w:rPr>
+                <w:color w:val="000000" w:themeColor="text1"/>
+              </w:rPr>
+            </w:pPr>
+            <w:r>
+              <w:rPr>
+                <w:color w:val="000000" w:themeColor="text1"/>
+              </w:rPr>
+              <w:t xml:space="preserve">Clara’s </w:t>
+            </w:r>
+            <w:r>
+              <w:rPr>
+                <w:color w:val="000000" w:themeColor="text1"/>
+              </w:rPr>
+              <w:t>first elevated systolic BP</w:t>
+            </w:r>
+            <w:r>
+              <w:rPr>
+                <w:color w:val="000000" w:themeColor="text1"/>
+              </w:rPr>
+              <w:t xml:space="preserve"> </w:t>
+            </w:r>
+            <w:r>
+              <w:rPr>
+                <w:color w:val="000000" w:themeColor="text1"/>
+              </w:rPr>
+              <w:t>measurement datum</w:t>
+            </w:r>
+          </w:p>
+          <w:p>
+            <w:pPr>
+              <w:rPr>
+                <w:color w:val="000000" w:themeColor="text1"/>
+              </w:rPr>
+            </w:pPr>
+          </w:p>
+          <w:p>
+            <w:pPr>
+              <w:rPr>
+                <w:color w:val="000000" w:themeColor="text1"/>
+              </w:rPr>
+            </w:pPr>
+            <w:r>
+              <w:rPr>
+                <w:color w:val="000000" w:themeColor="text1"/>
+              </w:rPr>
+              <w:t xml:space="preserve">Clara’s </w:t>
+            </w:r>
+            <w:r>
+              <w:rPr>
+                <w:color w:val="000000" w:themeColor="text1"/>
+              </w:rPr>
+              <w:t>second</w:t>
+            </w:r>
+            <w:r>
+              <w:rPr>
+                <w:color w:val="000000" w:themeColor="text1"/>
+              </w:rPr>
+              <w:t xml:space="preserve"> elevated systolic BP</w:t>
+            </w:r>
+            <w:r>
+              <w:rPr>
+                <w:color w:val="000000" w:themeColor="text1"/>
+              </w:rPr>
+              <w:t xml:space="preserve"> </w:t>
+            </w:r>
+            <w:r>
+              <w:rPr>
+                <w:color w:val="000000" w:themeColor="text1"/>
+              </w:rPr>
+              <w:t>measurement datum</w:t>
+            </w:r>
+          </w:p>
+          <w:p>
+            <w:pPr>
+              <w:rPr>
+                <w:color w:val="000000" w:themeColor="text1"/>
+              </w:rPr>
+            </w:pPr>
+          </w:p>
+          <w:p>
+            <w:pPr>
+              <w:rPr>
+                <w:color w:val="000000" w:themeColor="text1"/>
+              </w:rPr>
+            </w:pPr>
+            <w:r>
+              <w:rPr>
+                <w:color w:val="000000" w:themeColor="text1"/>
+              </w:rPr>
+              <w:t>Desmond’</w:t>
+            </w:r>
+            <w:r>
+              <w:rPr>
+                <w:color w:val="000000" w:themeColor="text1"/>
+              </w:rPr>
+              <w:t xml:space="preserve">s </w:t>
+            </w:r>
+            <w:r>
+              <w:rPr>
+                <w:color w:val="000000" w:themeColor="text1"/>
+              </w:rPr>
+              <w:t xml:space="preserve">first </w:t>
+            </w:r>
+            <w:r>
+              <w:rPr>
+                <w:color w:val="000000" w:themeColor="text1"/>
+              </w:rPr>
+              <w:t>diastolic</w:t>
+            </w:r>
+            <w:r>
+              <w:rPr>
+                <w:color w:val="000000" w:themeColor="text1"/>
+              </w:rPr>
+              <w:t xml:space="preserve"> BP</w:t>
+            </w:r>
+            <w:r>
+              <w:rPr>
+                <w:color w:val="000000" w:themeColor="text1"/>
+              </w:rPr>
+              <w:t xml:space="preserve"> </w:t>
+            </w:r>
+            <w:r>
+              <w:rPr>
+                <w:color w:val="000000" w:themeColor="text1"/>
+              </w:rPr>
+              <w:t>measurement datum</w:t>
+            </w:r>
+          </w:p>
+          <w:p>
+            <w:pPr>
+              <w:rPr>
+                <w:color w:val="000000" w:themeColor="text1"/>
+              </w:rPr>
+            </w:pPr>
+          </w:p>
+          <w:p>
+            <w:pPr>
+              <w:rPr>
+                <w:color w:val="000000" w:themeColor="text1"/>
+              </w:rPr>
+            </w:pPr>
+            <w:r>
+              <w:rPr>
+                <w:color w:val="000000" w:themeColor="text1"/>
+              </w:rPr>
+              <w:t>Desmond’s</w:t>
+            </w:r>
+            <w:r>
+              <w:rPr>
+                <w:color w:val="000000" w:themeColor="text1"/>
+              </w:rPr>
+              <w:t xml:space="preserve"> second </w:t>
+            </w:r>
+            <w:r>
+              <w:rPr>
+                <w:color w:val="000000" w:themeColor="text1"/>
+              </w:rPr>
+              <w:t>diastolic</w:t>
+            </w:r>
+            <w:r>
+              <w:rPr>
+                <w:color w:val="000000" w:themeColor="text1"/>
+              </w:rPr>
+              <w:t xml:space="preserve"> BP</w:t>
+            </w:r>
+            <w:r>
+              <w:rPr>
+                <w:color w:val="000000" w:themeColor="text1"/>
+              </w:rPr>
+              <w:t xml:space="preserve"> </w:t>
+            </w:r>
+            <w:r>
+              <w:rPr>
+                <w:color w:val="000000" w:themeColor="text1"/>
+              </w:rPr>
+              <w:t>measurement datum</w:t>
+            </w:r>
+          </w:p>
+          <w:p>
+            <w:pPr>
+              <w:rPr>
+                <w:color w:val="000000" w:themeColor="text1"/>
+              </w:rPr>
+            </w:pPr>
+          </w:p>
+          <w:p>
+            <w:pPr>
+              <w:rPr>
+                <w:color w:val="000000" w:themeColor="text1"/>
+              </w:rPr>
+            </w:pPr>
+            <w:r>
+              <w:rPr>
+                <w:color w:val="000000" w:themeColor="text1"/>
+              </w:rPr>
+              <w:t>Ernest’s</w:t>
+            </w:r>
+            <w:r>
+              <w:rPr>
+                <w:color w:val="000000" w:themeColor="text1"/>
+              </w:rPr>
+              <w:t xml:space="preserve"> </w:t>
+            </w:r>
+            <w:r>
+              <w:rPr>
+                <w:color w:val="000000" w:themeColor="text1"/>
+              </w:rPr>
+              <w:t>diastolic</w:t>
+            </w:r>
+            <w:r>
+              <w:rPr>
+                <w:color w:val="000000" w:themeColor="text1"/>
+              </w:rPr>
+              <w:t xml:space="preserve"> BP</w:t>
+            </w:r>
+            <w:r>
+              <w:rPr>
+                <w:color w:val="000000" w:themeColor="text1"/>
+              </w:rPr>
+              <w:t xml:space="preserve"> </w:t>
+            </w:r>
+            <w:r>
+              <w:rPr>
+                <w:color w:val="000000" w:themeColor="text1"/>
+              </w:rPr>
+              <w:t>measurement datum</w:t>
+            </w:r>
+          </w:p>
+          <w:p>
+            <w:pPr>
+              <w:rPr>
+                <w:color w:val="000000" w:themeColor="text1"/>
+              </w:rPr>
+            </w:pPr>
+          </w:p>
+          <w:p>
+            <w:pPr>
+              <w:rPr>
+                <w:color w:val="000000" w:themeColor="text1"/>
+              </w:rPr>
+            </w:pPr>
+            <w:r>
+              <w:rPr>
+                <w:color w:val="000000" w:themeColor="text1"/>
+              </w:rPr>
+              <w:t xml:space="preserve">Ernest’s </w:t>
+            </w:r>
+            <w:r>
+              <w:rPr>
+                <w:color w:val="000000" w:themeColor="text1"/>
+              </w:rPr>
+              <w:t>elevated systolic BP</w:t>
+            </w:r>
+          </w:p>
+          <w:p>
+            <w:pPr>
               <w:rPr>
                 <w:b/>
-              </w:rPr>
-              <w:t>J</w:t>
-            </w:r>
-            <w:r>
-              <w:t>ane’s elevated systolic BP measure</w:t>
-            </w:r>
-          </w:p>
-          <w:p/>
-          <w:p>
-            <w:r>
-              <w:t>Tom’s first elevated systolic BP</w:t>
-            </w:r>
-          </w:p>
-          <w:p/>
-          <w:p>
-            <w:pPr>
-              <w:rPr>
-                <w:b/>
-              </w:rPr>
-            </w:pPr>
-            <w:r>
-              <w:t>Tom’s second elevated systolic BP</w:t>
-            </w:r>
+                <w:color w:val="000000" w:themeColor="text1"/>
+              </w:rPr>
+            </w:pPr>
           </w:p>
         </w:tc>
         <w:tc>
@@ -288,7 +833,15 @@
             <w:tcW w:w="2128" w:type="dxa"/>
           </w:tcPr>
           <w:p>
-            <w:r>
+            <w:pPr>
+              <w:rPr>
+                <w:color w:val="000000" w:themeColor="text1"/>
+              </w:rPr>
+            </w:pPr>
+            <w:r>
+              <w:rPr>
+                <w:color w:val="000000" w:themeColor="text1"/>
+              </w:rPr>
               <w:t>Validated for adult systolic BPs and diagnoses of hypertension</w:t>
             </w:r>
           </w:p>
@@ -306,15 +859,25 @@
             <w:pPr>
               <w:rPr>
                 <w:b/>
-              </w:rPr>
-            </w:pPr>
-            <w:r>
+                <w:color w:val="000000" w:themeColor="text1"/>
+              </w:rPr>
+            </w:pPr>
+            <w:r>
+              <w:rPr>
+                <w:color w:val="000000" w:themeColor="text1"/>
+              </w:rPr>
               <w:t xml:space="preserve">What are all of BP values in the data set  </w:t>
             </w:r>
             <w:r>
+              <w:rPr>
+                <w:color w:val="000000" w:themeColor="text1"/>
+              </w:rPr>
               <w:t>&gt;= 126</w:t>
             </w:r>
             <w:r>
+              <w:rPr>
+                <w:color w:val="000000" w:themeColor="text1"/>
+              </w:rPr>
               <w:t>.0 mm Hg?</w:t>
             </w:r>
           </w:p>
@@ -327,9 +890,13 @@
             <w:pPr>
               <w:rPr>
                 <w:b/>
-              </w:rPr>
-            </w:pPr>
-            <w:r>
+                <w:color w:val="000000" w:themeColor="text1"/>
+              </w:rPr>
+            </w:pPr>
+            <w:r>
+              <w:rPr>
+                <w:color w:val="000000" w:themeColor="text1"/>
+              </w:rPr>
               <w:t>'blood pressure measurement datum' and 'has measurement value' some xsd:double[&gt;= "126.0"^^xsd:double]</w:t>
             </w:r>
           </w:p>
@@ -339,26 +906,93 @@
             <w:tcW w:w="2335" w:type="dxa"/>
           </w:tcPr>
           <w:p>
-            <w:r>
+            <w:pPr>
+              <w:rPr>
+                <w:color w:val="000000" w:themeColor="text1"/>
+              </w:rPr>
+            </w:pPr>
+            <w:r>
+              <w:rPr>
+                <w:color w:val="000000" w:themeColor="text1"/>
+              </w:rPr>
+              <w:t>Basil’s</w:t>
+            </w:r>
+            <w:r>
+              <w:rPr>
+                <w:color w:val="000000" w:themeColor="text1"/>
+              </w:rPr>
+              <w:t xml:space="preserve"> elevated</w:t>
+            </w:r>
+            <w:r>
+              <w:rPr>
+                <w:color w:val="000000" w:themeColor="text1"/>
+              </w:rPr>
+              <w:t xml:space="preserve"> systolic BP </w:t>
+            </w:r>
+            <w:r>
+              <w:rPr>
+                <w:color w:val="000000" w:themeColor="text1"/>
+              </w:rPr>
+              <w:t>measurement datum</w:t>
+            </w:r>
+          </w:p>
+          <w:p>
+            <w:pPr>
+              <w:rPr>
+                <w:color w:val="000000" w:themeColor="text1"/>
+              </w:rPr>
+            </w:pPr>
+          </w:p>
+          <w:p>
+            <w:pPr>
+              <w:rPr>
+                <w:color w:val="000000" w:themeColor="text1"/>
+              </w:rPr>
+            </w:pPr>
+            <w:r>
+              <w:rPr>
+                <w:color w:val="000000" w:themeColor="text1"/>
+              </w:rPr>
+              <w:t>Clara’s</w:t>
+            </w:r>
+            <w:r>
+              <w:rPr>
+                <w:color w:val="000000" w:themeColor="text1"/>
+              </w:rPr>
+              <w:t xml:space="preserve"> first elevated systolic BP</w:t>
+            </w:r>
+            <w:r>
+              <w:rPr>
+                <w:color w:val="000000" w:themeColor="text1"/>
+              </w:rPr>
+              <w:t xml:space="preserve"> measurement datum</w:t>
+            </w:r>
+          </w:p>
+          <w:p>
+            <w:pPr>
+              <w:rPr>
+                <w:color w:val="000000" w:themeColor="text1"/>
+              </w:rPr>
+            </w:pPr>
+          </w:p>
+          <w:p>
+            <w:pPr>
+              <w:rPr>
+                <w:color w:val="000000" w:themeColor="text1"/>
+              </w:rPr>
+            </w:pPr>
+            <w:r>
+              <w:rPr>
+                <w:color w:val="000000" w:themeColor="text1"/>
+              </w:rPr>
+              <w:t>Ernest’s systolic BP measurement datum</w:t>
+            </w:r>
+          </w:p>
+          <w:p>
+            <w:pPr>
               <w:rPr>
                 <w:b/>
-              </w:rPr>
-              <w:t>J</w:t>
-            </w:r>
-            <w:r>
-              <w:t>ane’s elevated systolic BP measure</w:t>
-            </w:r>
-          </w:p>
-          <w:p/>
-          <w:p>
-            <w:r>
-              <w:t>Tom’s first elevated systolic BP</w:t>
-            </w:r>
-          </w:p>
-          <w:p>
-            <w:pPr>
-              <w:rPr>
-                <w:b/>
+                <w:color w:val="000000" w:themeColor="text1"/>
               </w:rPr>
             </w:pPr>
           </w:p>
@@ -368,7 +1002,15 @@
             <w:tcW w:w="2128" w:type="dxa"/>
           </w:tcPr>
           <w:p>
-            <w:r>
+            <w:pPr>
+              <w:rPr>
+                <w:color w:val="000000" w:themeColor="text1"/>
+              </w:rPr>
+            </w:pPr>
+            <w:r>
+              <w:rPr>
+                <w:color w:val="000000" w:themeColor="text1"/>
+              </w:rPr>
               <w:t>Validated</w:t>
             </w:r>
           </w:p>
@@ -380,7 +1022,15 @@
             <w:tcW w:w="2552" w:type="dxa"/>
           </w:tcPr>
           <w:p>
-            <w:r>
+            <w:pPr>
+              <w:rPr>
+                <w:color w:val="000000" w:themeColor="text1"/>
+              </w:rPr>
+            </w:pPr>
+            <w:r>
+              <w:rPr>
+                <w:color w:val="000000" w:themeColor="text1"/>
+              </w:rPr>
               <w:t>What are all of the health care encounters with elevated BP values?</w:t>
             </w:r>
           </w:p>
@@ -390,7 +1040,15 @@
             <w:tcW w:w="2335" w:type="dxa"/>
           </w:tcPr>
           <w:p>
-            <w:r>
+            <w:pPr>
+              <w:rPr>
+                <w:color w:val="000000" w:themeColor="text1"/>
+              </w:rPr>
+            </w:pPr>
+            <w:r>
+              <w:rPr>
+                <w:color w:val="000000" w:themeColor="text1"/>
+              </w:rPr>
               <w:t>'health care encounter' and has_specified_output some 'elevated systolic blood pressure measurement datum'</w:t>
             </w:r>
           </w:p>
@@ -400,25 +1058,95 @@
             <w:tcW w:w="2335" w:type="dxa"/>
           </w:tcPr>
           <w:p>
-            <w:r>
-              <w:t>Jane’s first health care encounter</w:t>
-            </w:r>
-          </w:p>
-          <w:p/>
-          <w:p>
-            <w:r>
-              <w:t>Tom’s first health care encounter</w:t>
-            </w:r>
-          </w:p>
-          <w:p/>
+            <w:pPr>
+              <w:rPr>
+                <w:color w:val="000000" w:themeColor="text1"/>
+              </w:rPr>
+            </w:pPr>
+            <w:r>
+              <w:rPr>
+                <w:color w:val="000000" w:themeColor="text1"/>
+              </w:rPr>
+              <w:t>Basil’s</w:t>
+            </w:r>
+            <w:r>
+              <w:rPr>
+                <w:color w:val="000000" w:themeColor="text1"/>
+              </w:rPr>
+              <w:t xml:space="preserve"> first health care encounter</w:t>
+            </w:r>
+          </w:p>
+          <w:p>
+            <w:pPr>
+              <w:rPr>
+                <w:color w:val="000000" w:themeColor="text1"/>
+              </w:rPr>
+            </w:pPr>
+          </w:p>
+          <w:p>
+            <w:pPr>
+              <w:rPr>
+                <w:color w:val="000000" w:themeColor="text1"/>
+              </w:rPr>
+            </w:pPr>
+            <w:r>
+              <w:rPr>
+                <w:color w:val="000000" w:themeColor="text1"/>
+              </w:rPr>
+              <w:t>Clara’s</w:t>
+            </w:r>
+            <w:r>
+              <w:rPr>
+                <w:color w:val="000000" w:themeColor="text1"/>
+              </w:rPr>
+              <w:t xml:space="preserve"> first health care encounter</w:t>
+            </w:r>
+          </w:p>
+          <w:p>
+            <w:pPr>
+              <w:rPr>
+                <w:color w:val="000000" w:themeColor="text1"/>
+              </w:rPr>
+            </w:pPr>
+          </w:p>
+          <w:p>
+            <w:pPr>
+              <w:rPr>
+                <w:color w:val="000000" w:themeColor="text1"/>
+              </w:rPr>
+            </w:pPr>
+            <w:r>
+              <w:rPr>
+                <w:color w:val="000000" w:themeColor="text1"/>
+              </w:rPr>
+              <w:t>Clara’s</w:t>
+            </w:r>
+            <w:r>
+              <w:rPr>
+                <w:color w:val="000000" w:themeColor="text1"/>
+              </w:rPr>
+              <w:t xml:space="preserve"> second health care encounter</w:t>
+            </w:r>
+          </w:p>
+          <w:p>
+            <w:pPr>
+              <w:rPr>
+                <w:color w:val="000000" w:themeColor="text1"/>
+              </w:rPr>
+            </w:pPr>
+          </w:p>
           <w:p>
             <w:pPr>
               <w:rPr>
                 <w:b/>
-              </w:rPr>
-            </w:pPr>
-            <w:r>
-              <w:t>Tom’s second health care encounter</w:t>
+                <w:color w:val="000000" w:themeColor="text1"/>
+              </w:rPr>
+            </w:pPr>
+            <w:r>
+              <w:rPr>
+                <w:color w:val="000000" w:themeColor="text1"/>
+              </w:rPr>
+              <w:t>Ernest’s only health care encounter</w:t>
             </w:r>
           </w:p>
         </w:tc>
@@ -427,10 +1155,21 @@
             <w:tcW w:w="2128" w:type="dxa"/>
           </w:tcPr>
           <w:p>
-            <w:r>
+            <w:pPr>
+              <w:rPr>
+                <w:color w:val="000000" w:themeColor="text1"/>
+              </w:rPr>
+            </w:pPr>
+            <w:r>
+              <w:rPr>
+                <w:color w:val="000000" w:themeColor="text1"/>
+              </w:rPr>
               <w:t>Validated for adults</w:t>
             </w:r>
             <w:r>
+              <w:rPr>
+                <w:color w:val="000000" w:themeColor="text1"/>
+              </w:rPr>
               <w:t>, systolic BP</w:t>
             </w:r>
           </w:p>
@@ -442,7 +1181,15 @@
             <w:tcW w:w="2552" w:type="dxa"/>
           </w:tcPr>
           <w:p>
-            <w:r>
+            <w:pPr>
+              <w:rPr>
+                <w:color w:val="000000" w:themeColor="text1"/>
+              </w:rPr>
+            </w:pPr>
+            <w:r>
+              <w:rPr>
+                <w:color w:val="000000" w:themeColor="text1"/>
+              </w:rPr>
               <w:t>Who are the patients with elevated BP values at 2 more health care encounters?</w:t>
             </w:r>
           </w:p>
@@ -452,7 +1199,15 @@
             <w:tcW w:w="2335" w:type="dxa"/>
           </w:tcPr>
           <w:p>
-            <w:r>
+            <w:pPr>
+              <w:rPr>
+                <w:color w:val="000000" w:themeColor="text1"/>
+              </w:rPr>
+            </w:pPr>
+            <w:r>
+              <w:rPr>
+                <w:color w:val="000000" w:themeColor="text1"/>
+              </w:rPr>
               <w:t>'Homo sapiens' and 'bearer of' some ('blood pressure' and inverse('is about') min 2 ('elevated blood pressure measurement datum' and is_specified_output_of some 'health care encounter'))</w:t>
             </w:r>
           </w:p>
@@ -460,6 +1215,7 @@
             <w:pPr>
               <w:rPr>
                 <w:b/>
+                <w:color w:val="000000" w:themeColor="text1"/>
               </w:rPr>
             </w:pPr>
           </w:p>
@@ -469,8 +1225,29 @@
             <w:tcW w:w="2335" w:type="dxa"/>
           </w:tcPr>
           <w:p>
-            <w:r>
-              <w:t>Tom</w:t>
+            <w:pPr>
+              <w:rPr>
+                <w:color w:val="000000" w:themeColor="text1"/>
+              </w:rPr>
+            </w:pPr>
+            <w:r>
+              <w:rPr>
+                <w:color w:val="000000" w:themeColor="text1"/>
+              </w:rPr>
+              <w:t xml:space="preserve">Clara </w:t>
+            </w:r>
+          </w:p>
+          <w:p>
+            <w:pPr>
+              <w:rPr>
+                <w:color w:val="000000" w:themeColor="text1"/>
+              </w:rPr>
+            </w:pPr>
+            <w:r>
+              <w:rPr>
+                <w:color w:val="000000" w:themeColor="text1"/>
+              </w:rPr>
+              <w:t>Desmond</w:t>
             </w:r>
           </w:p>
         </w:tc>
@@ -482,9 +1259,13 @@
             <w:pPr>
               <w:rPr>
                 <w:b/>
-              </w:rPr>
-            </w:pPr>
-            <w:r>
+                <w:color w:val="000000" w:themeColor="text1"/>
+              </w:rPr>
+            </w:pPr>
+            <w:r>
+              <w:rPr>
+                <w:color w:val="000000" w:themeColor="text1"/>
+              </w:rPr>
               <w:t>Validated for adults, systolic BP</w:t>
             </w:r>
           </w:p>
@@ -496,7 +1277,15 @@
             <w:tcW w:w="2552" w:type="dxa"/>
           </w:tcPr>
           <w:p>
-            <w:r>
+            <w:pPr>
+              <w:rPr>
+                <w:color w:val="000000" w:themeColor="text1"/>
+              </w:rPr>
+            </w:pPr>
+            <w:r>
+              <w:rPr>
+                <w:color w:val="000000" w:themeColor="text1"/>
+              </w:rPr>
               <w:t>Who has a hypertensive phenotype?</w:t>
             </w:r>
           </w:p>
@@ -506,17 +1295,128 @@
             <w:tcW w:w="2335" w:type="dxa"/>
           </w:tcPr>
           <w:p>
-            <w:r>
-              <w:t>‘has phenotype’</w:t>
-            </w:r>
-            <w:r>
-              <w:t xml:space="preserve"> some </w:t>
-            </w:r>
-            <w:r>
+            <w:pPr>
+              <w:rPr>
+                <w:color w:val="000000" w:themeColor="text1"/>
+              </w:rPr>
+            </w:pPr>
+            <w:r>
+              <w:rPr>
+                <w:color w:val="000000" w:themeColor="text1"/>
+              </w:rPr>
+              <w:t xml:space="preserve">‘has phenotype’ some </w:t>
+            </w:r>
+            <w:r>
+              <w:rPr>
+                <w:color w:val="000000" w:themeColor="text1"/>
+              </w:rPr>
               <w:t>Hypertension</w:t>
             </w:r>
+          </w:p>
+        </w:tc>
+        <w:tc>
+          <w:tcPr>
+            <w:tcW w:w="2335" w:type="dxa"/>
+          </w:tcPr>
+          <w:p>
+            <w:pPr>
+              <w:rPr>
+                <w:color w:val="000000" w:themeColor="text1"/>
+              </w:rPr>
+            </w:pPr>
+            <w:r>
+              <w:rPr>
+                <w:color w:val="000000" w:themeColor="text1"/>
+              </w:rPr>
+              <w:t xml:space="preserve">Clara </w:t>
+            </w:r>
+          </w:p>
+          <w:p>
+            <w:pPr>
+              <w:rPr>
+                <w:color w:val="000000" w:themeColor="text1"/>
+              </w:rPr>
+            </w:pPr>
+            <w:r>
+              <w:rPr>
+                <w:color w:val="000000" w:themeColor="text1"/>
+              </w:rPr>
+              <w:t>Desmond</w:t>
+            </w:r>
+          </w:p>
+        </w:tc>
+        <w:tc>
+          <w:tcPr>
+            <w:tcW w:w="2128" w:type="dxa"/>
+          </w:tcPr>
+          <w:p>
+            <w:pPr>
+              <w:rPr>
+                <w:b/>
+                <w:color w:val="000000" w:themeColor="text1"/>
+              </w:rPr>
+            </w:pPr>
+          </w:p>
+        </w:tc>
+      </w:tr>
+      <w:tr>
+        <w:tc>
+          <w:tcPr>
+            <w:tcW w:w="2552" w:type="dxa"/>
+          </w:tcPr>
+          <w:p>
+            <w:pPr>
+              <w:rPr>
+                <w:color w:val="000000" w:themeColor="text1"/>
+              </w:rPr>
+            </w:pPr>
+            <w:r>
+              <w:rPr>
+                <w:color w:val="000000" w:themeColor="text1"/>
+              </w:rPr>
+              <w:t>Who has a phenotype that gives rise to hypertension?</w:t>
+            </w:r>
+          </w:p>
+          <w:p>
+            <w:pPr>
+              <w:rPr>
+                <w:color w:val="000000" w:themeColor="text1"/>
+              </w:rPr>
+            </w:pPr>
+            <w:r>
+              <w:rPr>
+                <w:color w:val="000000" w:themeColor="text1"/>
+              </w:rPr>
+              <w:t>(Note: for hypertension, this is equivalent to the same query above, but for cases where multiple phenotypes may give rise to a common disease, this distinction is more useful.)</w:t>
+            </w:r>
+          </w:p>
+        </w:tc>
+        <w:tc>
+          <w:tcPr>
+            <w:tcW w:w="2335" w:type="dxa"/>
+          </w:tcPr>
+          <w:p>
+            <w:pPr>
+              <w:rPr>
+                <w:color w:val="000000" w:themeColor="text1"/>
+              </w:rPr>
+            </w:pPr>
             <w:bookmarkStart w:id="0" w:name="_GoBack"/>
             <w:bookmarkEnd w:id="0"/>
+            <w:r>
+              <w:rPr>
+                <w:color w:val="000000" w:themeColor="text1"/>
+              </w:rPr>
+              <w:t>'has phenotype' some ('feature gives rise to disease' some hypertension)</w:t>
+            </w:r>
+          </w:p>
+          <w:p>
+            <w:pPr>
+              <w:rPr>
+                <w:b/>
+                <w:color w:val="000000" w:themeColor="text1"/>
+              </w:rPr>
+            </w:pPr>
           </w:p>
         </w:tc>
         <w:tc>
@@ -524,9 +1424,11 @@
             <w:tcW w:w="2335" w:type="dxa"/>
           </w:tcPr>
           <w:p>
-            <w:r>
-              <w:t>Tom</w:t>
-            </w:r>
+            <w:pPr>
+              <w:rPr>
+                <w:color w:val="000000" w:themeColor="text1"/>
+              </w:rPr>
+            </w:pPr>
           </w:p>
         </w:tc>
         <w:tc>
@@ -537,6 +1439,7 @@
             <w:pPr>
               <w:rPr>
                 <w:b/>
+                <w:color w:val="000000" w:themeColor="text1"/>
               </w:rPr>
             </w:pPr>
           </w:p>
@@ -548,13 +1451,16 @@
             <w:tcW w:w="2552" w:type="dxa"/>
           </w:tcPr>
           <w:p>
-            <w:r>
-              <w:t>Who has a phenotype that gives rise to hypertension?</w:t>
-            </w:r>
-          </w:p>
-          <w:p>
-            <w:r>
-              <w:t>(Note: for hypertension, this is equivalent to the same query above, but for cases where multiple phenotypes may give rise to a common disease, this distinction is more useful.)</w:t>
+            <w:pPr>
+              <w:rPr>
+                <w:color w:val="000000" w:themeColor="text1"/>
+              </w:rPr>
+            </w:pPr>
+            <w:r>
+              <w:rPr>
+                <w:color w:val="000000" w:themeColor="text1"/>
+              </w:rPr>
+              <w:t>Which patients have been diagnosed with hypertension?</w:t>
             </w:r>
           </w:p>
         </w:tc>
@@ -563,21 +1469,18 @@
             <w:tcW w:w="2335" w:type="dxa"/>
           </w:tcPr>
           <w:p>
-            <w:r>
-              <w:t>‘has phenotype’ some Hypertension</w:t>
-            </w:r>
-          </w:p>
-          <w:p>
-            <w:r>
-              <w:t>'has phenotype' some ('feature gives rise to disease' some hypertension)</w:t>
-            </w:r>
-          </w:p>
-          <w:p>
             <w:pPr>
               <w:rPr>
                 <w:b/>
-              </w:rPr>
-            </w:pPr>
+                <w:color w:val="000000" w:themeColor="text1"/>
+              </w:rPr>
+            </w:pPr>
+            <w:r>
+              <w:rPr>
+                <w:color w:val="000000" w:themeColor="text1"/>
+              </w:rPr>
+              <w:t>organism and inverse('is about') some 'diagnosis of hypertension'</w:t>
+            </w:r>
           </w:p>
         </w:tc>
         <w:tc>
@@ -585,9 +1488,11 @@
             <w:tcW w:w="2335" w:type="dxa"/>
           </w:tcPr>
           <w:p>
-            <w:r>
-              <w:t>Tom</w:t>
-            </w:r>
+            <w:pPr>
+              <w:rPr>
+                <w:color w:val="000000" w:themeColor="text1"/>
+              </w:rPr>
+            </w:pPr>
           </w:p>
         </w:tc>
         <w:tc>
@@ -597,9 +1502,15 @@
           <w:p>
             <w:pPr>
               <w:rPr>
-                <w:b/>
-              </w:rPr>
-            </w:pPr>
+                <w:color w:val="000000" w:themeColor="text1"/>
+              </w:rPr>
+            </w:pPr>
+            <w:r>
+              <w:rPr>
+                <w:color w:val="000000" w:themeColor="text1"/>
+              </w:rPr>
+              <w:t>Validated for adults, systolic</w:t>
+            </w:r>
           </w:p>
         </w:tc>
       </w:tr>
@@ -609,8 +1520,17 @@
             <w:tcW w:w="2552" w:type="dxa"/>
           </w:tcPr>
           <w:p>
-            <w:r>
-              <w:t>Which patients have been diagnosed with hypertension?</w:t>
+            <w:pPr>
+              <w:rPr>
+                <w:b/>
+                <w:color w:val="000000" w:themeColor="text1"/>
+              </w:rPr>
+            </w:pPr>
+            <w:r>
+              <w:rPr>
+                <w:color w:val="000000" w:themeColor="text1"/>
+              </w:rPr>
+              <w:t>Who has either a diagnosis of hypertension or a hypertensive phenotype?</w:t>
             </w:r>
           </w:p>
         </w:tc>
@@ -622,10 +1542,14 @@
             <w:pPr>
               <w:rPr>
                 <w:b/>
-              </w:rPr>
-            </w:pPr>
-            <w:r>
-              <w:t>organism and inverse('is about') some 'diagnosis of hypertension'</w:t>
+                <w:color w:val="000000" w:themeColor="text1"/>
+              </w:rPr>
+            </w:pPr>
+            <w:r>
+              <w:rPr>
+                <w:color w:val="000000" w:themeColor="text1"/>
+              </w:rPr>
+              <w:t>(organism and inverse('is about') some 'diagnosis of hypertension') or ('has phenotype' some Hypertension)</w:t>
             </w:r>
           </w:p>
         </w:tc>
@@ -634,9 +1558,12 @@
             <w:tcW w:w="2335" w:type="dxa"/>
           </w:tcPr>
           <w:p>
-            <w:r>
-              <w:t>Abby</w:t>
-            </w:r>
+            <w:pPr>
+              <w:rPr>
+                <w:b/>
+                <w:color w:val="000000" w:themeColor="text1"/>
+              </w:rPr>
+            </w:pPr>
           </w:p>
         </w:tc>
         <w:tc>
@@ -644,126 +1571,153 @@
             <w:tcW w:w="2128" w:type="dxa"/>
           </w:tcPr>
           <w:p>
-            <w:r>
-              <w:t>Validated</w:t>
-            </w:r>
-            <w:r>
-              <w:t xml:space="preserve"> for adults, systolic</w:t>
-            </w:r>
-          </w:p>
-        </w:tc>
-      </w:tr>
-      <w:tr>
-        <w:tc>
-          <w:tcPr>
-            <w:tcW w:w="2552" w:type="dxa"/>
-          </w:tcPr>
-          <w:p>
-            <w:pPr>
-              <w:rPr>
-                <w:b/>
-              </w:rPr>
-            </w:pPr>
-            <w:r>
-              <w:t>Who has either a diagnosis of hypertension or a hypertensive phenotype?</w:t>
-            </w:r>
-          </w:p>
-        </w:tc>
-        <w:tc>
-          <w:tcPr>
-            <w:tcW w:w="2335" w:type="dxa"/>
-          </w:tcPr>
-          <w:p>
-            <w:pPr>
-              <w:rPr>
-                <w:b/>
-              </w:rPr>
-            </w:pPr>
-            <w:r>
-              <w:t>(organism and inverse('is about') some 'diagnosis of hypertension') or ('has phenotype' some Hypertension)</w:t>
-            </w:r>
-          </w:p>
-        </w:tc>
-        <w:tc>
-          <w:tcPr>
-            <w:tcW w:w="2335" w:type="dxa"/>
-          </w:tcPr>
-          <w:p>
-            <w:r>
-              <w:t>Abby</w:t>
-            </w:r>
-          </w:p>
-          <w:p>
-            <w:pPr>
-              <w:rPr>
-                <w:b/>
-              </w:rPr>
-            </w:pPr>
-            <w:r>
-              <w:t>Tom</w:t>
-            </w:r>
-          </w:p>
-        </w:tc>
-        <w:tc>
-          <w:tcPr>
-            <w:tcW w:w="2128" w:type="dxa"/>
-          </w:tcPr>
-          <w:p>
-            <w:r>
+            <w:pPr>
+              <w:rPr>
+                <w:color w:val="000000" w:themeColor="text1"/>
+              </w:rPr>
+            </w:pPr>
+            <w:r>
+              <w:rPr>
+                <w:color w:val="000000" w:themeColor="text1"/>
+              </w:rPr>
               <w:t>Validated for adults, systolic</w:t>
             </w:r>
           </w:p>
         </w:tc>
       </w:tr>
     </w:tbl>
-    <w:p/>
-    <w:p>
-      <w:r>
+    <w:p>
+      <w:pPr>
+        <w:rPr>
+          <w:color w:val="000000" w:themeColor="text1"/>
+        </w:rPr>
+      </w:pPr>
+    </w:p>
+    <w:p>
+      <w:pPr>
+        <w:rPr>
+          <w:color w:val="000000" w:themeColor="text1"/>
+        </w:rPr>
+      </w:pPr>
+      <w:r>
+        <w:rPr>
+          <w:color w:val="000000" w:themeColor="text1"/>
+        </w:rPr>
         <w:t>Who has hypertension?</w:t>
       </w:r>
       <w:r>
+        <w:rPr>
+          <w:color w:val="000000" w:themeColor="text1"/>
+        </w:rPr>
         <w:t xml:space="preserve"> </w:t>
       </w:r>
       <w:r>
+        <w:rPr>
+          <w:color w:val="000000" w:themeColor="text1"/>
+        </w:rPr>
         <w:t>Can no</w:t>
       </w:r>
       <w:r>
+        <w:rPr>
+          <w:color w:val="000000" w:themeColor="text1"/>
+        </w:rPr>
         <w:t>w be asked in a variety of ways:</w:t>
       </w:r>
     </w:p>
     <w:p>
-      <w:r>
+      <w:pPr>
+        <w:rPr>
+          <w:color w:val="000000" w:themeColor="text1"/>
+        </w:rPr>
+      </w:pPr>
+      <w:r>
+        <w:rPr>
+          <w:color w:val="000000" w:themeColor="text1"/>
+        </w:rPr>
         <w:t>7a. Who has a diagnosis of hypertension?</w:t>
       </w:r>
     </w:p>
     <w:p>
-      <w:r>
+      <w:pPr>
+        <w:rPr>
+          <w:color w:val="000000" w:themeColor="text1"/>
+        </w:rPr>
+      </w:pPr>
+      <w:r>
+        <w:rPr>
+          <w:color w:val="000000" w:themeColor="text1"/>
+        </w:rPr>
         <w:t>7b. Who has a hypertensive phenotype?</w:t>
       </w:r>
     </w:p>
     <w:p>
-      <w:r>
+      <w:pPr>
+        <w:rPr>
+          <w:color w:val="000000" w:themeColor="text1"/>
+        </w:rPr>
+      </w:pPr>
+      <w:r>
+        <w:rPr>
+          <w:color w:val="000000" w:themeColor="text1"/>
+        </w:rPr>
         <w:t>7c</w:t>
       </w:r>
       <w:r>
+        <w:rPr>
+          <w:color w:val="000000" w:themeColor="text1"/>
+        </w:rPr>
         <w:t>. Who has either a diagnosis of hypertension or a hypertensive phenotype?</w:t>
       </w:r>
     </w:p>
-    <w:p/>
-    <w:p>
-      <w:r>
+    <w:p>
+      <w:pPr>
+        <w:rPr>
+          <w:color w:val="000000" w:themeColor="text1"/>
+        </w:rPr>
+      </w:pPr>
+    </w:p>
+    <w:p>
+      <w:pPr>
+        <w:rPr>
+          <w:color w:val="000000" w:themeColor="text1"/>
+        </w:rPr>
+      </w:pPr>
+      <w:r>
+        <w:rPr>
+          <w:color w:val="000000" w:themeColor="text1"/>
+        </w:rPr>
         <w:t>In addition to modeling for diastolic BP and for non-adults, we would like to answer the following CQs?</w:t>
       </w:r>
     </w:p>
-    <w:p/>
-    <w:p>
-      <w:r>
+    <w:p>
+      <w:pPr>
+        <w:rPr>
+          <w:color w:val="000000" w:themeColor="text1"/>
+        </w:rPr>
+      </w:pPr>
+    </w:p>
+    <w:p>
+      <w:pPr>
+        <w:rPr>
+          <w:color w:val="000000" w:themeColor="text1"/>
+        </w:rPr>
+      </w:pPr>
+      <w:r>
+        <w:rPr>
+          <w:color w:val="000000" w:themeColor="text1"/>
+        </w:rPr>
         <w:t xml:space="preserve">1. </w:t>
       </w:r>
       <w:r>
+        <w:rPr>
+          <w:color w:val="000000" w:themeColor="text1"/>
+        </w:rPr>
         <w:t>Wh</w:t>
       </w:r>
       <w:r>
+        <w:rPr>
+          <w:color w:val="000000" w:themeColor="text1"/>
+        </w:rPr>
         <w:t>o is has uncontrolled hypertension?</w:t>
       </w:r>
     </w:p>
@@ -771,7 +1725,7 @@
       <w:pPr>
         <w:rPr>
           <w:rFonts w:ascii="Verdana" w:eastAsia="Times New Roman" w:hAnsi="Verdana" w:cs="Times New Roman"/>
-          <w:color w:val="000000"/>
+          <w:color w:val="000000" w:themeColor="text1"/>
           <w:sz w:val="18"/>
           <w:szCs w:val="18"/>
           <w:shd w:val="clear" w:color="auto" w:fill="FFFFFF"/>
@@ -780,206 +1734,352 @@
       <w:r>
         <w:rPr>
           <w:rFonts w:ascii="Verdana" w:eastAsia="Times New Roman" w:hAnsi="Verdana" w:cs="Times New Roman"/>
-          <w:color w:val="000000"/>
+          <w:color w:val="000000" w:themeColor="text1"/>
           <w:sz w:val="18"/>
           <w:szCs w:val="18"/>
           <w:shd w:val="clear" w:color="auto" w:fill="FFFFFF"/>
         </w:rPr>
-        <w:t>“</w:t>
-      </w:r>
-      <w:r>
-        <w:rPr>
-          <w:rFonts w:ascii="Verdana" w:eastAsia="Times New Roman" w:hAnsi="Verdana" w:cs="Times New Roman"/>
-          <w:color w:val="000000"/>
-          <w:sz w:val="18"/>
-          <w:szCs w:val="18"/>
-          <w:shd w:val="clear" w:color="auto" w:fill="FFFFFF"/>
-        </w:rPr>
-        <w:t>Uncontrolled hypertension was defined as an average SBP ≥140 mmHg or an average DBP ≥90 mmHg, among those with hypertension.</w:t>
-      </w:r>
-      <w:r>
-        <w:rPr>
-          <w:rFonts w:ascii="Verdana" w:eastAsia="Times New Roman" w:hAnsi="Verdana" w:cs="Times New Roman"/>
-          <w:color w:val="000000"/>
-          <w:sz w:val="18"/>
-          <w:szCs w:val="18"/>
-          <w:shd w:val="clear" w:color="auto" w:fill="FFFFFF"/>
-        </w:rPr>
-        <w:t>” Most recent measurement</w:t>
+        <w:t>“Uncontrolled hypertension was defined as an average SBP ≥140 mmHg or an average DBP ≥90 mmHg, among those with hypertension.” Most recent measurement</w:t>
       </w:r>
     </w:p>
     <w:p>
       <w:pPr>
         <w:rPr>
           <w:rFonts w:ascii="Times New Roman" w:eastAsia="Times New Roman" w:hAnsi="Times New Roman" w:cs="Times New Roman"/>
+          <w:color w:val="000000" w:themeColor="text1"/>
         </w:rPr>
       </w:pPr>
       <w:r>
         <w:rPr>
           <w:rFonts w:ascii="Times New Roman" w:eastAsia="Times New Roman" w:hAnsi="Times New Roman" w:cs="Times New Roman"/>
+          <w:color w:val="000000" w:themeColor="text1"/>
         </w:rPr>
         <w:t>https://www.cdc.gov/mmwr/preview/mmwrhtml/mm6135a3.htm</w:t>
       </w:r>
     </w:p>
-    <w:p/>
-    <w:p>
-      <w:r>
+    <w:p>
+      <w:pPr>
+        <w:rPr>
+          <w:color w:val="000000" w:themeColor="text1"/>
+        </w:rPr>
+      </w:pPr>
+    </w:p>
+    <w:p>
+      <w:pPr>
+        <w:rPr>
+          <w:color w:val="000000" w:themeColor="text1"/>
+        </w:rPr>
+      </w:pPr>
+      <w:r>
+        <w:rPr>
+          <w:color w:val="000000" w:themeColor="text1"/>
+        </w:rPr>
         <w:t xml:space="preserve">2. </w:t>
       </w:r>
       <w:r>
+        <w:rPr>
+          <w:color w:val="000000" w:themeColor="text1"/>
+        </w:rPr>
         <w:t xml:space="preserve">Who has </w:t>
       </w:r>
       <w:r>
+        <w:rPr>
+          <w:color w:val="000000" w:themeColor="text1"/>
+        </w:rPr>
         <w:t xml:space="preserve">hypertension and has </w:t>
       </w:r>
       <w:r>
+        <w:rPr>
+          <w:color w:val="000000" w:themeColor="text1"/>
+        </w:rPr>
         <w:t>achieved blood pressure control?</w:t>
       </w:r>
     </w:p>
     <w:p>
-      <w:r>
+      <w:pPr>
+        <w:rPr>
+          <w:color w:val="000000" w:themeColor="text1"/>
+        </w:rPr>
+      </w:pPr>
+      <w:r>
+        <w:rPr>
+          <w:color w:val="000000" w:themeColor="text1"/>
+        </w:rPr>
         <w:t>That is, who has hypertension and normal BP measures at the most recent visit?</w:t>
       </w:r>
     </w:p>
-    <w:p/>
-    <w:p>
-      <w:r>
+    <w:p>
+      <w:pPr>
+        <w:rPr>
+          <w:color w:val="000000" w:themeColor="text1"/>
+        </w:rPr>
+      </w:pPr>
+    </w:p>
+    <w:p>
+      <w:pPr>
+        <w:rPr>
+          <w:color w:val="000000" w:themeColor="text1"/>
+        </w:rPr>
+      </w:pPr>
+      <w:r>
+        <w:rPr>
+          <w:color w:val="000000" w:themeColor="text1"/>
+        </w:rPr>
         <w:t>3. Distinguish between thresholds and ranges of hypertension: Who has grade 1 hypertension? Who has hypertension according to the most recent guidelines? Who has a BP measure that is a contraindication for the administration of rtPA?</w:t>
       </w:r>
     </w:p>
-    <w:p/>
-    <w:p>
-      <w:r>
+    <w:p>
+      <w:pPr>
+        <w:rPr>
+          <w:color w:val="000000" w:themeColor="text1"/>
+        </w:rPr>
+      </w:pPr>
+    </w:p>
+    <w:p>
+      <w:pPr>
+        <w:rPr>
+          <w:color w:val="000000" w:themeColor="text1"/>
+        </w:rPr>
+      </w:pPr>
+      <w:r>
+        <w:rPr>
+          <w:color w:val="000000" w:themeColor="text1"/>
+        </w:rPr>
         <w:t>Hypertension Ontology Competency Questions</w:t>
       </w:r>
     </w:p>
-    <w:p/>
-    <w:p>
-      <w:r>
-        <w:t xml:space="preserve">Goal 1: Model HTN in a manner that supports </w:t>
-      </w:r>
-      <w:r>
-        <w:t xml:space="preserve">ETL from the ontology to both </w:t>
-      </w:r>
-      <w:r>
-        <w:t>OMOP and PCORnet CDM</w:t>
-      </w:r>
-    </w:p>
-    <w:p>
-      <w:r>
-        <w:t xml:space="preserve">Goal 2: Support inference of patients with various types of hypertension </w:t>
-      </w:r>
-      <w:r>
-        <w:t>and hypertension according to various definitions</w:t>
-      </w:r>
-    </w:p>
-    <w:p>
-      <w:r>
-        <w:t>Goal 3: Support</w:t>
-      </w:r>
-      <w:r>
-        <w:t xml:space="preserve"> NLP extraction of hypertension-related variables</w:t>
-      </w:r>
-    </w:p>
-    <w:p/>
+    <w:p>
+      <w:pPr>
+        <w:rPr>
+          <w:color w:val="000000" w:themeColor="text1"/>
+        </w:rPr>
+      </w:pPr>
+    </w:p>
+    <w:p>
+      <w:pPr>
+        <w:rPr>
+          <w:color w:val="000000" w:themeColor="text1"/>
+        </w:rPr>
+      </w:pPr>
+      <w:r>
+        <w:rPr>
+          <w:color w:val="000000" w:themeColor="text1"/>
+        </w:rPr>
+        <w:t>Goal 1: Model HTN in a manner that supports ETL from the ontology to both OMOP and PCORnet CDM</w:t>
+      </w:r>
+    </w:p>
+    <w:p>
+      <w:pPr>
+        <w:rPr>
+          <w:color w:val="000000" w:themeColor="text1"/>
+        </w:rPr>
+      </w:pPr>
+      <w:r>
+        <w:rPr>
+          <w:color w:val="000000" w:themeColor="text1"/>
+        </w:rPr>
+        <w:t>Goal 2: Support inference of patients with various types of hypertension and hypertension according to various definitions</w:t>
+      </w:r>
+    </w:p>
+    <w:p>
+      <w:pPr>
+        <w:rPr>
+          <w:color w:val="000000" w:themeColor="text1"/>
+        </w:rPr>
+      </w:pPr>
+      <w:r>
+        <w:rPr>
+          <w:color w:val="000000" w:themeColor="text1"/>
+        </w:rPr>
+        <w:t>Goal 3: Support NLP extraction of hypertension-related variables</w:t>
+      </w:r>
+    </w:p>
+    <w:p>
+      <w:pPr>
+        <w:rPr>
+          <w:color w:val="000000" w:themeColor="text1"/>
+        </w:rPr>
+      </w:pPr>
+    </w:p>
     <w:p>
       <w:pPr>
         <w:rPr>
           <w:b/>
+          <w:color w:val="000000" w:themeColor="text1"/>
         </w:rPr>
       </w:pPr>
       <w:r>
         <w:rPr>
           <w:b/>
+          <w:color w:val="000000" w:themeColor="text1"/>
         </w:rPr>
         <w:t>Triples for modeling BP measures of patients connected with health care encounters</w:t>
       </w:r>
     </w:p>
     <w:p>
-      <w:r>
-        <w:t xml:space="preserve">P1 </w:t>
-      </w:r>
-      <w:r>
-        <w:t>rdf:type</w:t>
-      </w:r>
-      <w:r>
-        <w:t xml:space="preserve"> adult</w:t>
-      </w:r>
-    </w:p>
-    <w:p>
-      <w:r>
-        <w:t xml:space="preserve">p1’s systolic BP </w:t>
-      </w:r>
-      <w:r>
-        <w:t>rdf:type</w:t>
-      </w:r>
-      <w:r>
-        <w:t xml:space="preserve"> systolic blood pressure</w:t>
-      </w:r>
-    </w:p>
-    <w:p>
-      <w:r>
-        <w:t>pr1 rdf:type</w:t>
-      </w:r>
-      <w:r>
-        <w:t xml:space="preserve"> ‘patient role’</w:t>
-      </w:r>
-    </w:p>
-    <w:p/>
-    <w:p>
-      <w:r>
-        <w:t xml:space="preserve">sbpm1 </w:t>
-      </w:r>
-      <w:r>
-        <w:t>rdf:type</w:t>
-      </w:r>
-      <w:r>
-        <w:t xml:space="preserve"> ‘systolic BP measurement datum’</w:t>
-      </w:r>
-    </w:p>
-    <w:p>
-      <w:r>
-        <w:t xml:space="preserve">hce1 </w:t>
-      </w:r>
-      <w:r>
-        <w:t>rdf:type</w:t>
-      </w:r>
-      <w:r>
-        <w:t xml:space="preserve"> ‘health care encounter’</w:t>
-      </w:r>
-    </w:p>
-    <w:p/>
-    <w:p>
-      <w:r>
+      <w:pPr>
+        <w:rPr>
+          <w:color w:val="000000" w:themeColor="text1"/>
+        </w:rPr>
+      </w:pPr>
+      <w:r>
+        <w:rPr>
+          <w:color w:val="000000" w:themeColor="text1"/>
+        </w:rPr>
+        <w:t>P1 rdf:type adult</w:t>
+      </w:r>
+    </w:p>
+    <w:p>
+      <w:pPr>
+        <w:rPr>
+          <w:color w:val="000000" w:themeColor="text1"/>
+        </w:rPr>
+      </w:pPr>
+      <w:r>
+        <w:rPr>
+          <w:color w:val="000000" w:themeColor="text1"/>
+        </w:rPr>
+        <w:t>p1’s systolic BP rdf:type systolic blood pressure</w:t>
+      </w:r>
+    </w:p>
+    <w:p>
+      <w:pPr>
+        <w:rPr>
+          <w:color w:val="000000" w:themeColor="text1"/>
+        </w:rPr>
+      </w:pPr>
+      <w:r>
+        <w:rPr>
+          <w:color w:val="000000" w:themeColor="text1"/>
+        </w:rPr>
+        <w:t>pr1 rdf:type ‘patient role’</w:t>
+      </w:r>
+    </w:p>
+    <w:p>
+      <w:pPr>
+        <w:rPr>
+          <w:color w:val="000000" w:themeColor="text1"/>
+        </w:rPr>
+      </w:pPr>
+    </w:p>
+    <w:p>
+      <w:pPr>
+        <w:rPr>
+          <w:color w:val="000000" w:themeColor="text1"/>
+        </w:rPr>
+      </w:pPr>
+      <w:r>
+        <w:rPr>
+          <w:color w:val="000000" w:themeColor="text1"/>
+        </w:rPr>
+        <w:t>sbpm1 rdf:type ‘systolic BP measurement datum’</w:t>
+      </w:r>
+    </w:p>
+    <w:p>
+      <w:pPr>
+        <w:rPr>
+          <w:color w:val="000000" w:themeColor="text1"/>
+        </w:rPr>
+      </w:pPr>
+      <w:r>
+        <w:rPr>
+          <w:color w:val="000000" w:themeColor="text1"/>
+        </w:rPr>
+        <w:t>hce1 rdf:type ‘health care encounter’</w:t>
+      </w:r>
+    </w:p>
+    <w:p>
+      <w:pPr>
+        <w:rPr>
+          <w:color w:val="000000" w:themeColor="text1"/>
+        </w:rPr>
+      </w:pPr>
+    </w:p>
+    <w:p>
+      <w:pPr>
+        <w:rPr>
+          <w:color w:val="000000" w:themeColor="text1"/>
+        </w:rPr>
+      </w:pPr>
+      <w:r>
+        <w:rPr>
+          <w:color w:val="000000" w:themeColor="text1"/>
+        </w:rPr>
         <w:t>pr1 ‘inheres in’ ‘p1’</w:t>
       </w:r>
     </w:p>
     <w:p>
-      <w:r>
+      <w:pPr>
+        <w:rPr>
+          <w:color w:val="000000" w:themeColor="text1"/>
+        </w:rPr>
+      </w:pPr>
+      <w:r>
+        <w:rPr>
+          <w:color w:val="000000" w:themeColor="text1"/>
+        </w:rPr>
         <w:t>hce1 realizes pr1</w:t>
       </w:r>
     </w:p>
     <w:p>
-      <w:r>
+      <w:pPr>
+        <w:rPr>
+          <w:color w:val="000000" w:themeColor="text1"/>
+        </w:rPr>
+      </w:pPr>
+      <w:r>
+        <w:rPr>
+          <w:color w:val="000000" w:themeColor="text1"/>
+        </w:rPr>
         <w:t>sbpm1 ‘is about’ p1’s systolic BP</w:t>
       </w:r>
     </w:p>
     <w:p>
-      <w:r>
+      <w:pPr>
+        <w:rPr>
+          <w:color w:val="000000" w:themeColor="text1"/>
+        </w:rPr>
+      </w:pPr>
+      <w:r>
+        <w:rPr>
+          <w:color w:val="000000" w:themeColor="text1"/>
+        </w:rPr>
         <w:t>sbpm1 ‘has measurement value’ “xxx”^^xsd:double</w:t>
       </w:r>
     </w:p>
     <w:p>
-      <w:r>
+      <w:pPr>
+        <w:rPr>
+          <w:color w:val="000000" w:themeColor="text1"/>
+        </w:rPr>
+      </w:pPr>
+      <w:r>
+        <w:rPr>
+          <w:color w:val="000000" w:themeColor="text1"/>
+        </w:rPr>
         <w:t>hce1 has_specified_output’ sbpm1</w:t>
       </w:r>
     </w:p>
     <w:p>
-      <w:r>
+      <w:pPr>
+        <w:rPr>
+          <w:color w:val="000000" w:themeColor="text1"/>
+        </w:rPr>
+      </w:pPr>
+      <w:r>
+        <w:rPr>
+          <w:color w:val="000000" w:themeColor="text1"/>
+        </w:rPr>
         <w:t>p1’s systolic BP ‘inheres in’ p1</w:t>
       </w:r>
     </w:p>
-    <w:p/>
+    <w:p>
+      <w:pPr>
+        <w:rPr>
+          <w:color w:val="000000" w:themeColor="text1"/>
+        </w:rPr>
+      </w:pPr>
+    </w:p>
     <w:sectPr>
       <w:pgSz w:w="12240" w:h="15840"/>
       <w:pgMar w:top="1440" w:right="1440" w:bottom="1440" w:left="1440" w:header="720" w:footer="720" w:gutter="0"/>

</xml_diff>